<commit_message>
Website: add note on docs title page
</commit_message>
<xml_diff>
--- a/services/website/internal/documentations/titlepages/titlepage_de.docx
+++ b/services/website/internal/documentations/titlepages/titlepage_de.docx
@@ -65,6 +65,9 @@
         <w:jc w:val="center"/>
       </w:pPr>
       <w:r>
+        <w:rPr>
+          <w:noProof/>
+        </w:rPr>
         <w:drawing>
           <wp:inline distT="0" distB="0" distL="0" distR="0" wp14:anchorId="7BE21614" wp14:editId="5E56E693">
             <wp:extent cx="4230504" cy="3835400"/>
@@ -81,7 +84,7 @@
                     <pic:cNvPicPr/>
                   </pic:nvPicPr>
                   <pic:blipFill>
-                    <a:blip r:embed="rId4"/>
+                    <a:blip r:embed="rId6"/>
                     <a:stretch>
                       <a:fillRect/>
                     </a:stretch>
@@ -140,6 +143,7 @@
       </w:r>
     </w:p>
     <w:sectPr>
+      <w:footerReference w:type="default" r:id="rId7"/>
       <w:pgSz w:w="11906" w:h="16838"/>
       <w:pgMar w:top="1417" w:right="1417" w:bottom="1134" w:left="1417" w:header="708" w:footer="708" w:gutter="0"/>
       <w:cols w:space="708"/>
@@ -147,6 +151,62 @@
     </w:sectPr>
   </w:body>
 </w:document>
+</file>
+
+<file path=word/endnotes.xml><?xml version="1.0" encoding="utf-8"?>
+<w:endnotes xmlns:wpc="http://schemas.microsoft.com/office/word/2010/wordprocessingCanvas" xmlns:cx="http://schemas.microsoft.com/office/drawing/2014/chartex" xmlns:cx1="http://schemas.microsoft.com/office/drawing/2015/9/8/chartex" xmlns:cx2="http://schemas.microsoft.com/office/drawing/2015/10/21/chartex" xmlns:cx3="http://schemas.microsoft.com/office/drawing/2016/5/9/chartex" xmlns:cx4="http://schemas.microsoft.com/office/drawing/2016/5/10/chartex" xmlns:cx5="http://schemas.microsoft.com/office/drawing/2016/5/11/chartex" xmlns:cx6="http://schemas.microsoft.com/office/drawing/2016/5/12/chartex" xmlns:cx7="http://schemas.microsoft.com/office/drawing/2016/5/13/chartex" xmlns:cx8="http://schemas.microsoft.com/office/drawing/2016/5/14/chartex" xmlns:mc="http://schemas.openxmlformats.org/markup-compatibility/2006" xmlns:aink="http://schemas.microsoft.com/office/drawing/2016/ink" xmlns:am3d="http://schemas.microsoft.com/office/drawing/2017/model3d" xmlns:o="urn:schemas-microsoft-com:office:office" xmlns:oel="http://schemas.microsoft.com/office/2019/extlst" xmlns:r="http://schemas.openxmlformats.org/officeDocument/2006/relationships" xmlns:m="http://schemas.openxmlformats.org/officeDocument/2006/math" xmlns:v="urn:schemas-microsoft-com:vml" xmlns:wp14="http://schemas.microsoft.com/office/word/2010/wordprocessingDrawing" xmlns:wp="http://schemas.openxmlformats.org/drawingml/2006/wordprocessingDrawing" xmlns:w10="urn:schemas-microsoft-com:office:word" xmlns:w="http://schemas.openxmlformats.org/wordprocessingml/2006/main" xmlns:w14="http://schemas.microsoft.com/office/word/2010/wordml" xmlns:w15="http://schemas.microsoft.com/office/word/2012/wordml" xmlns:w16cex="http://schemas.microsoft.com/office/word/2018/wordml/cex" xmlns:w16cid="http://schemas.microsoft.com/office/word/2016/wordml/cid" xmlns:w16="http://schemas.microsoft.com/office/word/2018/wordml" xmlns:w16du="http://schemas.microsoft.com/office/word/2023/wordml/word16du" xmlns:w16sdtdh="http://schemas.microsoft.com/office/word/2020/wordml/sdtdatahash" xmlns:w16se="http://schemas.microsoft.com/office/word/2015/wordml/symex" xmlns:wpg="http://schemas.microsoft.com/office/word/2010/wordprocessingGroup" xmlns:wpi="http://schemas.microsoft.com/office/word/2010/wordprocessingInk" xmlns:wne="http://schemas.microsoft.com/office/word/2006/wordml" xmlns:wps="http://schemas.microsoft.com/office/word/2010/wordprocessingShape" mc:Ignorable="w14 w15 w16se w16cid w16 w16cex w16sdtdh wp14">
+  <w:endnote w:type="separator" w:id="-1">
+    <w:p>
+      <w:r>
+        <w:separator/>
+      </w:r>
+    </w:p>
+  </w:endnote>
+  <w:endnote w:type="continuationSeparator" w:id="0">
+    <w:p>
+      <w:r>
+        <w:continuationSeparator/>
+      </w:r>
+    </w:p>
+  </w:endnote>
+</w:endnotes>
+</file>
+
+<file path=word/footer1.xml><?xml version="1.0" encoding="utf-8"?>
+<w:ftr xmlns:wpc="http://schemas.microsoft.com/office/word/2010/wordprocessingCanvas" xmlns:cx="http://schemas.microsoft.com/office/drawing/2014/chartex" xmlns:cx1="http://schemas.microsoft.com/office/drawing/2015/9/8/chartex" xmlns:cx2="http://schemas.microsoft.com/office/drawing/2015/10/21/chartex" xmlns:cx3="http://schemas.microsoft.com/office/drawing/2016/5/9/chartex" xmlns:cx4="http://schemas.microsoft.com/office/drawing/2016/5/10/chartex" xmlns:cx5="http://schemas.microsoft.com/office/drawing/2016/5/11/chartex" xmlns:cx6="http://schemas.microsoft.com/office/drawing/2016/5/12/chartex" xmlns:cx7="http://schemas.microsoft.com/office/drawing/2016/5/13/chartex" xmlns:cx8="http://schemas.microsoft.com/office/drawing/2016/5/14/chartex" xmlns:mc="http://schemas.openxmlformats.org/markup-compatibility/2006" xmlns:aink="http://schemas.microsoft.com/office/drawing/2016/ink" xmlns:am3d="http://schemas.microsoft.com/office/drawing/2017/model3d" xmlns:o="urn:schemas-microsoft-com:office:office" xmlns:oel="http://schemas.microsoft.com/office/2019/extlst" xmlns:r="http://schemas.openxmlformats.org/officeDocument/2006/relationships" xmlns:m="http://schemas.openxmlformats.org/officeDocument/2006/math" xmlns:v="urn:schemas-microsoft-com:vml" xmlns:wp14="http://schemas.microsoft.com/office/word/2010/wordprocessingDrawing" xmlns:wp="http://schemas.openxmlformats.org/drawingml/2006/wordprocessingDrawing" xmlns:w10="urn:schemas-microsoft-com:office:word" xmlns:w="http://schemas.openxmlformats.org/wordprocessingml/2006/main" xmlns:w14="http://schemas.microsoft.com/office/word/2010/wordml" xmlns:w15="http://schemas.microsoft.com/office/word/2012/wordml" xmlns:w16cex="http://schemas.microsoft.com/office/word/2018/wordml/cex" xmlns:w16cid="http://schemas.microsoft.com/office/word/2016/wordml/cid" xmlns:w16="http://schemas.microsoft.com/office/word/2018/wordml" xmlns:w16du="http://schemas.microsoft.com/office/word/2023/wordml/word16du" xmlns:w16sdtdh="http://schemas.microsoft.com/office/word/2020/wordml/sdtdatahash" xmlns:w16se="http://schemas.microsoft.com/office/word/2015/wordml/symex" xmlns:wpg="http://schemas.microsoft.com/office/word/2010/wordprocessingGroup" xmlns:wpi="http://schemas.microsoft.com/office/word/2010/wordprocessingInk" xmlns:wne="http://schemas.microsoft.com/office/word/2006/wordml" xmlns:wps="http://schemas.microsoft.com/office/word/2010/wordprocessingShape" mc:Ignorable="w14 w15 w16se w16cid w16 w16cex w16sdtdh wp14">
+  <w:p>
+    <w:pPr>
+      <w:pStyle w:val="Fuzeile"/>
+    </w:pPr>
+    <w:r>
+      <w:t>Dieses Dokument wurde automatisch generiert</w:t>
+    </w:r>
+  </w:p>
+  <w:p>
+    <w:pPr>
+      <w:pStyle w:val="Fuzeile"/>
+    </w:pPr>
+  </w:p>
+</w:ftr>
+</file>
+
+<file path=word/footnotes.xml><?xml version="1.0" encoding="utf-8"?>
+<w:footnotes xmlns:wpc="http://schemas.microsoft.com/office/word/2010/wordprocessingCanvas" xmlns:cx="http://schemas.microsoft.com/office/drawing/2014/chartex" xmlns:cx1="http://schemas.microsoft.com/office/drawing/2015/9/8/chartex" xmlns:cx2="http://schemas.microsoft.com/office/drawing/2015/10/21/chartex" xmlns:cx3="http://schemas.microsoft.com/office/drawing/2016/5/9/chartex" xmlns:cx4="http://schemas.microsoft.com/office/drawing/2016/5/10/chartex" xmlns:cx5="http://schemas.microsoft.com/office/drawing/2016/5/11/chartex" xmlns:cx6="http://schemas.microsoft.com/office/drawing/2016/5/12/chartex" xmlns:cx7="http://schemas.microsoft.com/office/drawing/2016/5/13/chartex" xmlns:cx8="http://schemas.microsoft.com/office/drawing/2016/5/14/chartex" xmlns:mc="http://schemas.openxmlformats.org/markup-compatibility/2006" xmlns:aink="http://schemas.microsoft.com/office/drawing/2016/ink" xmlns:am3d="http://schemas.microsoft.com/office/drawing/2017/model3d" xmlns:o="urn:schemas-microsoft-com:office:office" xmlns:oel="http://schemas.microsoft.com/office/2019/extlst" xmlns:r="http://schemas.openxmlformats.org/officeDocument/2006/relationships" xmlns:m="http://schemas.openxmlformats.org/officeDocument/2006/math" xmlns:v="urn:schemas-microsoft-com:vml" xmlns:wp14="http://schemas.microsoft.com/office/word/2010/wordprocessingDrawing" xmlns:wp="http://schemas.openxmlformats.org/drawingml/2006/wordprocessingDrawing" xmlns:w10="urn:schemas-microsoft-com:office:word" xmlns:w="http://schemas.openxmlformats.org/wordprocessingml/2006/main" xmlns:w14="http://schemas.microsoft.com/office/word/2010/wordml" xmlns:w15="http://schemas.microsoft.com/office/word/2012/wordml" xmlns:w16cex="http://schemas.microsoft.com/office/word/2018/wordml/cex" xmlns:w16cid="http://schemas.microsoft.com/office/word/2016/wordml/cid" xmlns:w16="http://schemas.microsoft.com/office/word/2018/wordml" xmlns:w16du="http://schemas.microsoft.com/office/word/2023/wordml/word16du" xmlns:w16sdtdh="http://schemas.microsoft.com/office/word/2020/wordml/sdtdatahash" xmlns:w16se="http://schemas.microsoft.com/office/word/2015/wordml/symex" xmlns:wpg="http://schemas.microsoft.com/office/word/2010/wordprocessingGroup" xmlns:wpi="http://schemas.microsoft.com/office/word/2010/wordprocessingInk" xmlns:wne="http://schemas.microsoft.com/office/word/2006/wordml" xmlns:wps="http://schemas.microsoft.com/office/word/2010/wordprocessingShape" mc:Ignorable="w14 w15 w16se w16cid w16 w16cex w16sdtdh wp14">
+  <w:footnote w:type="separator" w:id="-1">
+    <w:p>
+      <w:r>
+        <w:separator/>
+      </w:r>
+    </w:p>
+  </w:footnote>
+  <w:footnote w:type="continuationSeparator" w:id="0">
+    <w:p>
+      <w:r>
+        <w:continuationSeparator/>
+      </w:r>
+    </w:p>
+  </w:footnote>
+</w:footnotes>
 </file>
 
 <file path=word/styles.xml><?xml version="1.0" encoding="utf-8"?>
@@ -571,6 +631,48 @@
     <w:semiHidden/>
     <w:unhideWhenUsed/>
   </w:style>
+  <w:style w:type="paragraph" w:styleId="Kopfzeile">
+    <w:name w:val="header"/>
+    <w:basedOn w:val="Standard"/>
+    <w:link w:val="KopfzeileZchn"/>
+    <w:uiPriority w:val="99"/>
+    <w:unhideWhenUsed/>
+    <w:rsid w:val="004A2E15"/>
+    <w:pPr>
+      <w:tabs>
+        <w:tab w:val="center" w:pos="4536"/>
+        <w:tab w:val="right" w:pos="9072"/>
+      </w:tabs>
+    </w:pPr>
+  </w:style>
+  <w:style w:type="character" w:customStyle="1" w:styleId="KopfzeileZchn">
+    <w:name w:val="Kopfzeile Zchn"/>
+    <w:basedOn w:val="Absatz-Standardschriftart"/>
+    <w:link w:val="Kopfzeile"/>
+    <w:uiPriority w:val="99"/>
+    <w:rsid w:val="004A2E15"/>
+  </w:style>
+  <w:style w:type="paragraph" w:styleId="Fuzeile">
+    <w:name w:val="footer"/>
+    <w:basedOn w:val="Standard"/>
+    <w:link w:val="FuzeileZchn"/>
+    <w:uiPriority w:val="99"/>
+    <w:unhideWhenUsed/>
+    <w:rsid w:val="004A2E15"/>
+    <w:pPr>
+      <w:tabs>
+        <w:tab w:val="center" w:pos="4536"/>
+        <w:tab w:val="right" w:pos="9072"/>
+      </w:tabs>
+    </w:pPr>
+  </w:style>
+  <w:style w:type="character" w:customStyle="1" w:styleId="FuzeileZchn">
+    <w:name w:val="Fußzeile Zchn"/>
+    <w:basedOn w:val="Absatz-Standardschriftart"/>
+    <w:link w:val="Fuzeile"/>
+    <w:uiPriority w:val="99"/>
+    <w:rsid w:val="004A2E15"/>
+  </w:style>
 </w:styles>
 </file>
 

</xml_diff>

<commit_message>
website: add mascot to documentation title page
</commit_message>
<xml_diff>
--- a/services/website/internal/documentations/titlepages/titlepage_de.docx
+++ b/services/website/internal/documentations/titlepages/titlepage_de.docx
@@ -1,6 +1,6 @@
 
 <file path=word/document.xml><?xml version="1.0" encoding="utf-8"?>
-<w:document xmlns:wpc="http://schemas.microsoft.com/office/word/2010/wordprocessingCanvas" xmlns:cx="http://schemas.microsoft.com/office/drawing/2014/chartex" xmlns:cx1="http://schemas.microsoft.com/office/drawing/2015/9/8/chartex" xmlns:cx2="http://schemas.microsoft.com/office/drawing/2015/10/21/chartex" xmlns:cx3="http://schemas.microsoft.com/office/drawing/2016/5/9/chartex" xmlns:cx4="http://schemas.microsoft.com/office/drawing/2016/5/10/chartex" xmlns:cx5="http://schemas.microsoft.com/office/drawing/2016/5/11/chartex" xmlns:cx6="http://schemas.microsoft.com/office/drawing/2016/5/12/chartex" xmlns:cx7="http://schemas.microsoft.com/office/drawing/2016/5/13/chartex" xmlns:cx8="http://schemas.microsoft.com/office/drawing/2016/5/14/chartex" xmlns:mc="http://schemas.openxmlformats.org/markup-compatibility/2006" xmlns:aink="http://schemas.microsoft.com/office/drawing/2016/ink" xmlns:am3d="http://schemas.microsoft.com/office/drawing/2017/model3d" xmlns:o="urn:schemas-microsoft-com:office:office" xmlns:oel="http://schemas.microsoft.com/office/2019/extlst" xmlns:r="http://schemas.openxmlformats.org/officeDocument/2006/relationships" xmlns:m="http://schemas.openxmlformats.org/officeDocument/2006/math" xmlns:v="urn:schemas-microsoft-com:vml" xmlns:wp14="http://schemas.microsoft.com/office/word/2010/wordprocessingDrawing" xmlns:wp="http://schemas.openxmlformats.org/drawingml/2006/wordprocessingDrawing" xmlns:w10="urn:schemas-microsoft-com:office:word" xmlns:w="http://schemas.openxmlformats.org/wordprocessingml/2006/main" xmlns:w14="http://schemas.microsoft.com/office/word/2010/wordml" xmlns:w15="http://schemas.microsoft.com/office/word/2012/wordml" xmlns:w16cex="http://schemas.microsoft.com/office/word/2018/wordml/cex" xmlns:w16cid="http://schemas.microsoft.com/office/word/2016/wordml/cid" xmlns:w16="http://schemas.microsoft.com/office/word/2018/wordml" xmlns:w16du="http://schemas.microsoft.com/office/word/2023/wordml/word16du" xmlns:w16sdtdh="http://schemas.microsoft.com/office/word/2020/wordml/sdtdatahash" xmlns:w16se="http://schemas.microsoft.com/office/word/2015/wordml/symex" xmlns:wpg="http://schemas.microsoft.com/office/word/2010/wordprocessingGroup" xmlns:wpi="http://schemas.microsoft.com/office/word/2010/wordprocessingInk" xmlns:wne="http://schemas.microsoft.com/office/word/2006/wordml" xmlns:wps="http://schemas.microsoft.com/office/word/2010/wordprocessingShape" mc:Ignorable="w14 w15 w16se w16cid w16 w16cex w16sdtdh wp14">
+<w:document xmlns:wpc="http://schemas.microsoft.com/office/word/2010/wordprocessingCanvas" xmlns:cx="http://schemas.microsoft.com/office/drawing/2014/chartex" xmlns:cx1="http://schemas.microsoft.com/office/drawing/2015/9/8/chartex" xmlns:cx2="http://schemas.microsoft.com/office/drawing/2015/10/21/chartex" xmlns:cx3="http://schemas.microsoft.com/office/drawing/2016/5/9/chartex" xmlns:cx4="http://schemas.microsoft.com/office/drawing/2016/5/10/chartex" xmlns:cx5="http://schemas.microsoft.com/office/drawing/2016/5/11/chartex" xmlns:cx6="http://schemas.microsoft.com/office/drawing/2016/5/12/chartex" xmlns:cx7="http://schemas.microsoft.com/office/drawing/2016/5/13/chartex" xmlns:cx8="http://schemas.microsoft.com/office/drawing/2016/5/14/chartex" xmlns:mc="http://schemas.openxmlformats.org/markup-compatibility/2006" xmlns:aink="http://schemas.microsoft.com/office/drawing/2016/ink" xmlns:am3d="http://schemas.microsoft.com/office/drawing/2017/model3d" xmlns:o="urn:schemas-microsoft-com:office:office" xmlns:oel="http://schemas.microsoft.com/office/2019/extlst" xmlns:r="http://schemas.openxmlformats.org/officeDocument/2006/relationships" xmlns:m="http://schemas.openxmlformats.org/officeDocument/2006/math" xmlns:v="urn:schemas-microsoft-com:vml" xmlns:wp14="http://schemas.microsoft.com/office/word/2010/wordprocessingDrawing" xmlns:wp="http://schemas.openxmlformats.org/drawingml/2006/wordprocessingDrawing" xmlns:w10="urn:schemas-microsoft-com:office:word" xmlns:w="http://schemas.openxmlformats.org/wordprocessingml/2006/main" xmlns:w14="http://schemas.microsoft.com/office/word/2010/wordml" xmlns:w15="http://schemas.microsoft.com/office/word/2012/wordml" xmlns:w16cex="http://schemas.microsoft.com/office/word/2018/wordml/cex" xmlns:w16cid="http://schemas.microsoft.com/office/word/2016/wordml/cid" xmlns:w16="http://schemas.microsoft.com/office/word/2018/wordml" xmlns:w16sdtdh="http://schemas.microsoft.com/office/word/2020/wordml/sdtdatahash" xmlns:w16se="http://schemas.microsoft.com/office/word/2015/wordml/symex" xmlns:wpg="http://schemas.microsoft.com/office/word/2010/wordprocessingGroup" xmlns:wpi="http://schemas.microsoft.com/office/word/2010/wordprocessingInk" xmlns:wne="http://schemas.microsoft.com/office/word/2006/wordml" xmlns:wps="http://schemas.microsoft.com/office/word/2010/wordprocessingShape" mc:Ignorable="w14 w15 w16se w16cid w16 w16cex w16sdtdh wp14">
   <w:body>
     <w:p>
       <w:pPr>
@@ -69,9 +69,58 @@
           <w:noProof/>
         </w:rPr>
         <w:drawing>
-          <wp:inline distT="0" distB="0" distL="0" distR="0" wp14:anchorId="7BE21614" wp14:editId="5E56E693">
-            <wp:extent cx="4230504" cy="3835400"/>
+          <wp:inline distT="0" distB="0" distL="0" distR="0" wp14:anchorId="1A2D5328" wp14:editId="288B4E9D">
+            <wp:extent cx="2857500" cy="2857500"/>
             <wp:effectExtent l="0" t="0" r="0" b="0"/>
+            <wp:docPr id="1659341119" name="Grafik 1"/>
+            <wp:cNvGraphicFramePr>
+              <a:graphicFrameLocks xmlns:a="http://schemas.openxmlformats.org/drawingml/2006/main" noChangeAspect="1"/>
+            </wp:cNvGraphicFramePr>
+            <a:graphic xmlns:a="http://schemas.openxmlformats.org/drawingml/2006/main">
+              <a:graphicData uri="http://schemas.openxmlformats.org/drawingml/2006/picture">
+                <pic:pic xmlns:pic="http://schemas.openxmlformats.org/drawingml/2006/picture">
+                  <pic:nvPicPr>
+                    <pic:cNvPr id="1659341119" name="Grafik 1659341119"/>
+                    <pic:cNvPicPr/>
+                  </pic:nvPicPr>
+                  <pic:blipFill>
+                    <a:blip r:embed="rId6">
+                      <a:extLst>
+                        <a:ext uri="{28A0092B-C50C-407E-A947-70E740481C1C}">
+                          <a14:useLocalDpi xmlns:a14="http://schemas.microsoft.com/office/drawing/2010/main" val="0"/>
+                        </a:ext>
+                        <a:ext uri="{96DAC541-7B7A-43D3-8B79-37D633B846F1}">
+                          <asvg:svgBlip xmlns:asvg="http://schemas.microsoft.com/office/drawing/2016/SVG/main" r:embed="rId7"/>
+                        </a:ext>
+                      </a:extLst>
+                    </a:blip>
+                    <a:stretch>
+                      <a:fillRect/>
+                    </a:stretch>
+                  </pic:blipFill>
+                  <pic:spPr>
+                    <a:xfrm>
+                      <a:off x="0" y="0"/>
+                      <a:ext cx="2857500" cy="2857500"/>
+                    </a:xfrm>
+                    <a:prstGeom prst="rect">
+                      <a:avLst/>
+                    </a:prstGeom>
+                  </pic:spPr>
+                </pic:pic>
+              </a:graphicData>
+            </a:graphic>
+          </wp:inline>
+        </w:drawing>
+      </w:r>
+      <w:r>
+        <w:rPr>
+          <w:noProof/>
+        </w:rPr>
+        <w:drawing>
+          <wp:inline distT="0" distB="0" distL="0" distR="0" wp14:anchorId="7BE21614" wp14:editId="0DC028EA">
+            <wp:extent cx="2857500" cy="2590626"/>
+            <wp:effectExtent l="0" t="0" r="0" b="635"/>
             <wp:docPr id="1" name="Grafik 1" descr="Ein Bild, das Text enthält.&#10;&#10;Automatisch generierte Beschreibung"/>
             <wp:cNvGraphicFramePr>
               <a:graphicFrameLocks xmlns:a="http://schemas.openxmlformats.org/drawingml/2006/main" noChangeAspect="1"/>
@@ -84,7 +133,7 @@
                     <pic:cNvPicPr/>
                   </pic:nvPicPr>
                   <pic:blipFill>
-                    <a:blip r:embed="rId6"/>
+                    <a:blip r:embed="rId8"/>
                     <a:stretch>
                       <a:fillRect/>
                     </a:stretch>
@@ -92,7 +141,7 @@
                   <pic:spPr>
                     <a:xfrm>
                       <a:off x="0" y="0"/>
-                      <a:ext cx="4253277" cy="3856046"/>
+                      <a:ext cx="2907549" cy="2636001"/>
                     </a:xfrm>
                     <a:prstGeom prst="rect">
                       <a:avLst/>
@@ -143,7 +192,7 @@
       </w:r>
     </w:p>
     <w:sectPr>
-      <w:footerReference w:type="default" r:id="rId7"/>
+      <w:footerReference w:type="default" r:id="rId9"/>
       <w:pgSz w:w="11906" w:h="16838"/>
       <w:pgMar w:top="1417" w:right="1417" w:bottom="1134" w:left="1417" w:header="708" w:footer="708" w:gutter="0"/>
       <w:cols w:space="708"/>
@@ -154,7 +203,7 @@
 </file>
 
 <file path=word/endnotes.xml><?xml version="1.0" encoding="utf-8"?>
-<w:endnotes xmlns:wpc="http://schemas.microsoft.com/office/word/2010/wordprocessingCanvas" xmlns:cx="http://schemas.microsoft.com/office/drawing/2014/chartex" xmlns:cx1="http://schemas.microsoft.com/office/drawing/2015/9/8/chartex" xmlns:cx2="http://schemas.microsoft.com/office/drawing/2015/10/21/chartex" xmlns:cx3="http://schemas.microsoft.com/office/drawing/2016/5/9/chartex" xmlns:cx4="http://schemas.microsoft.com/office/drawing/2016/5/10/chartex" xmlns:cx5="http://schemas.microsoft.com/office/drawing/2016/5/11/chartex" xmlns:cx6="http://schemas.microsoft.com/office/drawing/2016/5/12/chartex" xmlns:cx7="http://schemas.microsoft.com/office/drawing/2016/5/13/chartex" xmlns:cx8="http://schemas.microsoft.com/office/drawing/2016/5/14/chartex" xmlns:mc="http://schemas.openxmlformats.org/markup-compatibility/2006" xmlns:aink="http://schemas.microsoft.com/office/drawing/2016/ink" xmlns:am3d="http://schemas.microsoft.com/office/drawing/2017/model3d" xmlns:o="urn:schemas-microsoft-com:office:office" xmlns:oel="http://schemas.microsoft.com/office/2019/extlst" xmlns:r="http://schemas.openxmlformats.org/officeDocument/2006/relationships" xmlns:m="http://schemas.openxmlformats.org/officeDocument/2006/math" xmlns:v="urn:schemas-microsoft-com:vml" xmlns:wp14="http://schemas.microsoft.com/office/word/2010/wordprocessingDrawing" xmlns:wp="http://schemas.openxmlformats.org/drawingml/2006/wordprocessingDrawing" xmlns:w10="urn:schemas-microsoft-com:office:word" xmlns:w="http://schemas.openxmlformats.org/wordprocessingml/2006/main" xmlns:w14="http://schemas.microsoft.com/office/word/2010/wordml" xmlns:w15="http://schemas.microsoft.com/office/word/2012/wordml" xmlns:w16cex="http://schemas.microsoft.com/office/word/2018/wordml/cex" xmlns:w16cid="http://schemas.microsoft.com/office/word/2016/wordml/cid" xmlns:w16="http://schemas.microsoft.com/office/word/2018/wordml" xmlns:w16du="http://schemas.microsoft.com/office/word/2023/wordml/word16du" xmlns:w16sdtdh="http://schemas.microsoft.com/office/word/2020/wordml/sdtdatahash" xmlns:w16se="http://schemas.microsoft.com/office/word/2015/wordml/symex" xmlns:wpg="http://schemas.microsoft.com/office/word/2010/wordprocessingGroup" xmlns:wpi="http://schemas.microsoft.com/office/word/2010/wordprocessingInk" xmlns:wne="http://schemas.microsoft.com/office/word/2006/wordml" xmlns:wps="http://schemas.microsoft.com/office/word/2010/wordprocessingShape" mc:Ignorable="w14 w15 w16se w16cid w16 w16cex w16sdtdh wp14">
+<w:endnotes xmlns:wpc="http://schemas.microsoft.com/office/word/2010/wordprocessingCanvas" xmlns:cx="http://schemas.microsoft.com/office/drawing/2014/chartex" xmlns:cx1="http://schemas.microsoft.com/office/drawing/2015/9/8/chartex" xmlns:cx2="http://schemas.microsoft.com/office/drawing/2015/10/21/chartex" xmlns:cx3="http://schemas.microsoft.com/office/drawing/2016/5/9/chartex" xmlns:cx4="http://schemas.microsoft.com/office/drawing/2016/5/10/chartex" xmlns:cx5="http://schemas.microsoft.com/office/drawing/2016/5/11/chartex" xmlns:cx6="http://schemas.microsoft.com/office/drawing/2016/5/12/chartex" xmlns:cx7="http://schemas.microsoft.com/office/drawing/2016/5/13/chartex" xmlns:cx8="http://schemas.microsoft.com/office/drawing/2016/5/14/chartex" xmlns:mc="http://schemas.openxmlformats.org/markup-compatibility/2006" xmlns:aink="http://schemas.microsoft.com/office/drawing/2016/ink" xmlns:am3d="http://schemas.microsoft.com/office/drawing/2017/model3d" xmlns:o="urn:schemas-microsoft-com:office:office" xmlns:oel="http://schemas.microsoft.com/office/2019/extlst" xmlns:r="http://schemas.openxmlformats.org/officeDocument/2006/relationships" xmlns:m="http://schemas.openxmlformats.org/officeDocument/2006/math" xmlns:v="urn:schemas-microsoft-com:vml" xmlns:wp14="http://schemas.microsoft.com/office/word/2010/wordprocessingDrawing" xmlns:wp="http://schemas.openxmlformats.org/drawingml/2006/wordprocessingDrawing" xmlns:w10="urn:schemas-microsoft-com:office:word" xmlns:w="http://schemas.openxmlformats.org/wordprocessingml/2006/main" xmlns:w14="http://schemas.microsoft.com/office/word/2010/wordml" xmlns:w15="http://schemas.microsoft.com/office/word/2012/wordml" xmlns:w16cex="http://schemas.microsoft.com/office/word/2018/wordml/cex" xmlns:w16cid="http://schemas.microsoft.com/office/word/2016/wordml/cid" xmlns:w16="http://schemas.microsoft.com/office/word/2018/wordml" xmlns:w16sdtdh="http://schemas.microsoft.com/office/word/2020/wordml/sdtdatahash" xmlns:w16se="http://schemas.microsoft.com/office/word/2015/wordml/symex" xmlns:wpg="http://schemas.microsoft.com/office/word/2010/wordprocessingGroup" xmlns:wpi="http://schemas.microsoft.com/office/word/2010/wordprocessingInk" xmlns:wne="http://schemas.microsoft.com/office/word/2006/wordml" xmlns:wps="http://schemas.microsoft.com/office/word/2010/wordprocessingShape" mc:Ignorable="w14 w15 w16se w16cid w16 w16cex w16sdtdh wp14">
   <w:endnote w:type="separator" w:id="-1">
     <w:p>
       <w:r>
@@ -173,7 +222,7 @@
 </file>
 
 <file path=word/footer1.xml><?xml version="1.0" encoding="utf-8"?>
-<w:ftr xmlns:wpc="http://schemas.microsoft.com/office/word/2010/wordprocessingCanvas" xmlns:cx="http://schemas.microsoft.com/office/drawing/2014/chartex" xmlns:cx1="http://schemas.microsoft.com/office/drawing/2015/9/8/chartex" xmlns:cx2="http://schemas.microsoft.com/office/drawing/2015/10/21/chartex" xmlns:cx3="http://schemas.microsoft.com/office/drawing/2016/5/9/chartex" xmlns:cx4="http://schemas.microsoft.com/office/drawing/2016/5/10/chartex" xmlns:cx5="http://schemas.microsoft.com/office/drawing/2016/5/11/chartex" xmlns:cx6="http://schemas.microsoft.com/office/drawing/2016/5/12/chartex" xmlns:cx7="http://schemas.microsoft.com/office/drawing/2016/5/13/chartex" xmlns:cx8="http://schemas.microsoft.com/office/drawing/2016/5/14/chartex" xmlns:mc="http://schemas.openxmlformats.org/markup-compatibility/2006" xmlns:aink="http://schemas.microsoft.com/office/drawing/2016/ink" xmlns:am3d="http://schemas.microsoft.com/office/drawing/2017/model3d" xmlns:o="urn:schemas-microsoft-com:office:office" xmlns:oel="http://schemas.microsoft.com/office/2019/extlst" xmlns:r="http://schemas.openxmlformats.org/officeDocument/2006/relationships" xmlns:m="http://schemas.openxmlformats.org/officeDocument/2006/math" xmlns:v="urn:schemas-microsoft-com:vml" xmlns:wp14="http://schemas.microsoft.com/office/word/2010/wordprocessingDrawing" xmlns:wp="http://schemas.openxmlformats.org/drawingml/2006/wordprocessingDrawing" xmlns:w10="urn:schemas-microsoft-com:office:word" xmlns:w="http://schemas.openxmlformats.org/wordprocessingml/2006/main" xmlns:w14="http://schemas.microsoft.com/office/word/2010/wordml" xmlns:w15="http://schemas.microsoft.com/office/word/2012/wordml" xmlns:w16cex="http://schemas.microsoft.com/office/word/2018/wordml/cex" xmlns:w16cid="http://schemas.microsoft.com/office/word/2016/wordml/cid" xmlns:w16="http://schemas.microsoft.com/office/word/2018/wordml" xmlns:w16du="http://schemas.microsoft.com/office/word/2023/wordml/word16du" xmlns:w16sdtdh="http://schemas.microsoft.com/office/word/2020/wordml/sdtdatahash" xmlns:w16se="http://schemas.microsoft.com/office/word/2015/wordml/symex" xmlns:wpg="http://schemas.microsoft.com/office/word/2010/wordprocessingGroup" xmlns:wpi="http://schemas.microsoft.com/office/word/2010/wordprocessingInk" xmlns:wne="http://schemas.microsoft.com/office/word/2006/wordml" xmlns:wps="http://schemas.microsoft.com/office/word/2010/wordprocessingShape" mc:Ignorable="w14 w15 w16se w16cid w16 w16cex w16sdtdh wp14">
+<w:ftr xmlns:wpc="http://schemas.microsoft.com/office/word/2010/wordprocessingCanvas" xmlns:cx="http://schemas.microsoft.com/office/drawing/2014/chartex" xmlns:cx1="http://schemas.microsoft.com/office/drawing/2015/9/8/chartex" xmlns:cx2="http://schemas.microsoft.com/office/drawing/2015/10/21/chartex" xmlns:cx3="http://schemas.microsoft.com/office/drawing/2016/5/9/chartex" xmlns:cx4="http://schemas.microsoft.com/office/drawing/2016/5/10/chartex" xmlns:cx5="http://schemas.microsoft.com/office/drawing/2016/5/11/chartex" xmlns:cx6="http://schemas.microsoft.com/office/drawing/2016/5/12/chartex" xmlns:cx7="http://schemas.microsoft.com/office/drawing/2016/5/13/chartex" xmlns:cx8="http://schemas.microsoft.com/office/drawing/2016/5/14/chartex" xmlns:mc="http://schemas.openxmlformats.org/markup-compatibility/2006" xmlns:aink="http://schemas.microsoft.com/office/drawing/2016/ink" xmlns:am3d="http://schemas.microsoft.com/office/drawing/2017/model3d" xmlns:o="urn:schemas-microsoft-com:office:office" xmlns:oel="http://schemas.microsoft.com/office/2019/extlst" xmlns:r="http://schemas.openxmlformats.org/officeDocument/2006/relationships" xmlns:m="http://schemas.openxmlformats.org/officeDocument/2006/math" xmlns:v="urn:schemas-microsoft-com:vml" xmlns:wp14="http://schemas.microsoft.com/office/word/2010/wordprocessingDrawing" xmlns:wp="http://schemas.openxmlformats.org/drawingml/2006/wordprocessingDrawing" xmlns:w10="urn:schemas-microsoft-com:office:word" xmlns:w="http://schemas.openxmlformats.org/wordprocessingml/2006/main" xmlns:w14="http://schemas.microsoft.com/office/word/2010/wordml" xmlns:w15="http://schemas.microsoft.com/office/word/2012/wordml" xmlns:w16cex="http://schemas.microsoft.com/office/word/2018/wordml/cex" xmlns:w16cid="http://schemas.microsoft.com/office/word/2016/wordml/cid" xmlns:w16="http://schemas.microsoft.com/office/word/2018/wordml" xmlns:w16sdtdh="http://schemas.microsoft.com/office/word/2020/wordml/sdtdatahash" xmlns:w16se="http://schemas.microsoft.com/office/word/2015/wordml/symex" xmlns:wpg="http://schemas.microsoft.com/office/word/2010/wordprocessingGroup" xmlns:wpi="http://schemas.microsoft.com/office/word/2010/wordprocessingInk" xmlns:wne="http://schemas.microsoft.com/office/word/2006/wordml" xmlns:wps="http://schemas.microsoft.com/office/word/2010/wordprocessingShape" mc:Ignorable="w14 w15 w16se w16cid w16 w16cex w16sdtdh wp14">
   <w:p>
     <w:pPr>
       <w:pStyle w:val="Fuzeile"/>
@@ -191,7 +240,7 @@
 </file>
 
 <file path=word/footnotes.xml><?xml version="1.0" encoding="utf-8"?>
-<w:footnotes xmlns:wpc="http://schemas.microsoft.com/office/word/2010/wordprocessingCanvas" xmlns:cx="http://schemas.microsoft.com/office/drawing/2014/chartex" xmlns:cx1="http://schemas.microsoft.com/office/drawing/2015/9/8/chartex" xmlns:cx2="http://schemas.microsoft.com/office/drawing/2015/10/21/chartex" xmlns:cx3="http://schemas.microsoft.com/office/drawing/2016/5/9/chartex" xmlns:cx4="http://schemas.microsoft.com/office/drawing/2016/5/10/chartex" xmlns:cx5="http://schemas.microsoft.com/office/drawing/2016/5/11/chartex" xmlns:cx6="http://schemas.microsoft.com/office/drawing/2016/5/12/chartex" xmlns:cx7="http://schemas.microsoft.com/office/drawing/2016/5/13/chartex" xmlns:cx8="http://schemas.microsoft.com/office/drawing/2016/5/14/chartex" xmlns:mc="http://schemas.openxmlformats.org/markup-compatibility/2006" xmlns:aink="http://schemas.microsoft.com/office/drawing/2016/ink" xmlns:am3d="http://schemas.microsoft.com/office/drawing/2017/model3d" xmlns:o="urn:schemas-microsoft-com:office:office" xmlns:oel="http://schemas.microsoft.com/office/2019/extlst" xmlns:r="http://schemas.openxmlformats.org/officeDocument/2006/relationships" xmlns:m="http://schemas.openxmlformats.org/officeDocument/2006/math" xmlns:v="urn:schemas-microsoft-com:vml" xmlns:wp14="http://schemas.microsoft.com/office/word/2010/wordprocessingDrawing" xmlns:wp="http://schemas.openxmlformats.org/drawingml/2006/wordprocessingDrawing" xmlns:w10="urn:schemas-microsoft-com:office:word" xmlns:w="http://schemas.openxmlformats.org/wordprocessingml/2006/main" xmlns:w14="http://schemas.microsoft.com/office/word/2010/wordml" xmlns:w15="http://schemas.microsoft.com/office/word/2012/wordml" xmlns:w16cex="http://schemas.microsoft.com/office/word/2018/wordml/cex" xmlns:w16cid="http://schemas.microsoft.com/office/word/2016/wordml/cid" xmlns:w16="http://schemas.microsoft.com/office/word/2018/wordml" xmlns:w16du="http://schemas.microsoft.com/office/word/2023/wordml/word16du" xmlns:w16sdtdh="http://schemas.microsoft.com/office/word/2020/wordml/sdtdatahash" xmlns:w16se="http://schemas.microsoft.com/office/word/2015/wordml/symex" xmlns:wpg="http://schemas.microsoft.com/office/word/2010/wordprocessingGroup" xmlns:wpi="http://schemas.microsoft.com/office/word/2010/wordprocessingInk" xmlns:wne="http://schemas.microsoft.com/office/word/2006/wordml" xmlns:wps="http://schemas.microsoft.com/office/word/2010/wordprocessingShape" mc:Ignorable="w14 w15 w16se w16cid w16 w16cex w16sdtdh wp14">
+<w:footnotes xmlns:wpc="http://schemas.microsoft.com/office/word/2010/wordprocessingCanvas" xmlns:cx="http://schemas.microsoft.com/office/drawing/2014/chartex" xmlns:cx1="http://schemas.microsoft.com/office/drawing/2015/9/8/chartex" xmlns:cx2="http://schemas.microsoft.com/office/drawing/2015/10/21/chartex" xmlns:cx3="http://schemas.microsoft.com/office/drawing/2016/5/9/chartex" xmlns:cx4="http://schemas.microsoft.com/office/drawing/2016/5/10/chartex" xmlns:cx5="http://schemas.microsoft.com/office/drawing/2016/5/11/chartex" xmlns:cx6="http://schemas.microsoft.com/office/drawing/2016/5/12/chartex" xmlns:cx7="http://schemas.microsoft.com/office/drawing/2016/5/13/chartex" xmlns:cx8="http://schemas.microsoft.com/office/drawing/2016/5/14/chartex" xmlns:mc="http://schemas.openxmlformats.org/markup-compatibility/2006" xmlns:aink="http://schemas.microsoft.com/office/drawing/2016/ink" xmlns:am3d="http://schemas.microsoft.com/office/drawing/2017/model3d" xmlns:o="urn:schemas-microsoft-com:office:office" xmlns:oel="http://schemas.microsoft.com/office/2019/extlst" xmlns:r="http://schemas.openxmlformats.org/officeDocument/2006/relationships" xmlns:m="http://schemas.openxmlformats.org/officeDocument/2006/math" xmlns:v="urn:schemas-microsoft-com:vml" xmlns:wp14="http://schemas.microsoft.com/office/word/2010/wordprocessingDrawing" xmlns:wp="http://schemas.openxmlformats.org/drawingml/2006/wordprocessingDrawing" xmlns:w10="urn:schemas-microsoft-com:office:word" xmlns:w="http://schemas.openxmlformats.org/wordprocessingml/2006/main" xmlns:w14="http://schemas.microsoft.com/office/word/2010/wordml" xmlns:w15="http://schemas.microsoft.com/office/word/2012/wordml" xmlns:w16cex="http://schemas.microsoft.com/office/word/2018/wordml/cex" xmlns:w16cid="http://schemas.microsoft.com/office/word/2016/wordml/cid" xmlns:w16="http://schemas.microsoft.com/office/word/2018/wordml" xmlns:w16sdtdh="http://schemas.microsoft.com/office/word/2020/wordml/sdtdatahash" xmlns:w16se="http://schemas.microsoft.com/office/word/2015/wordml/symex" xmlns:wpg="http://schemas.microsoft.com/office/word/2010/wordprocessingGroup" xmlns:wpi="http://schemas.microsoft.com/office/word/2010/wordprocessingInk" xmlns:wne="http://schemas.microsoft.com/office/word/2006/wordml" xmlns:wps="http://schemas.microsoft.com/office/word/2010/wordprocessingShape" mc:Ignorable="w14 w15 w16se w16cid w16 w16cex w16sdtdh wp14">
   <w:footnote w:type="separator" w:id="-1">
     <w:p>
       <w:r>

</xml_diff>

<commit_message>
website: update documentation title page
</commit_message>
<xml_diff>
--- a/services/website/internal/documentations/titlepages/titlepage_de.docx
+++ b/services/website/internal/documentations/titlepages/titlepage_de.docx
@@ -32,7 +32,6 @@
           <w:szCs w:val="96"/>
         </w:rPr>
       </w:pPr>
-      <w:proofErr w:type="spellStart"/>
       <w:r>
         <w:rPr>
           <w:rFonts w:ascii="Times New Roman" w:hAnsi="Times New Roman" w:cs="Times New Roman"/>
@@ -41,18 +40,7 @@
           <w:sz w:val="96"/>
           <w:szCs w:val="96"/>
         </w:rPr>
-        <w:t>ThesorTeX</w:t>
-      </w:r>
-      <w:proofErr w:type="spellEnd"/>
-      <w:r>
-        <w:rPr>
-          <w:rFonts w:ascii="Times New Roman" w:hAnsi="Times New Roman" w:cs="Times New Roman"/>
-          <w:b/>
-          <w:bCs/>
-          <w:sz w:val="96"/>
-          <w:szCs w:val="96"/>
-        </w:rPr>
-        <w:t xml:space="preserve"> </w:t>
+        <w:t xml:space="preserve">ThesorTeX </w:t>
       </w:r>
     </w:p>
     <w:p>
@@ -69,10 +57,10 @@
           <w:noProof/>
         </w:rPr>
         <w:drawing>
-          <wp:inline distT="0" distB="0" distL="0" distR="0" wp14:anchorId="1A2D5328" wp14:editId="288B4E9D">
-            <wp:extent cx="2857500" cy="2857500"/>
+          <wp:inline distT="0" distB="0" distL="0" distR="0" wp14:anchorId="3CA67DB6" wp14:editId="5A3172ED">
+            <wp:extent cx="2882900" cy="2882900"/>
             <wp:effectExtent l="0" t="0" r="0" b="0"/>
-            <wp:docPr id="1659341119" name="Grafik 1"/>
+            <wp:docPr id="1466028552" name="Grafik 1466028552"/>
             <wp:cNvGraphicFramePr>
               <a:graphicFrameLocks xmlns:a="http://schemas.openxmlformats.org/drawingml/2006/main" noChangeAspect="1"/>
             </wp:cNvGraphicFramePr>
@@ -80,7 +68,7 @@
               <a:graphicData uri="http://schemas.openxmlformats.org/drawingml/2006/picture">
                 <pic:pic xmlns:pic="http://schemas.openxmlformats.org/drawingml/2006/picture">
                   <pic:nvPicPr>
-                    <pic:cNvPr id="1659341119" name="Grafik 1659341119"/>
+                    <pic:cNvPr id="2143652777" name="Grafik 2143652777"/>
                     <pic:cNvPicPr/>
                   </pic:nvPicPr>
                   <pic:blipFill>
@@ -88,9 +76,6 @@
                       <a:extLst>
                         <a:ext uri="{28A0092B-C50C-407E-A947-70E740481C1C}">
                           <a14:useLocalDpi xmlns:a14="http://schemas.microsoft.com/office/drawing/2010/main" val="0"/>
-                        </a:ext>
-                        <a:ext uri="{96DAC541-7B7A-43D3-8B79-37D633B846F1}">
-                          <asvg:svgBlip xmlns:asvg="http://schemas.microsoft.com/office/drawing/2016/SVG/main" r:embed="rId7"/>
                         </a:ext>
                       </a:extLst>
                     </a:blip>
@@ -101,7 +86,7 @@
                   <pic:spPr>
                     <a:xfrm>
                       <a:off x="0" y="0"/>
-                      <a:ext cx="2857500" cy="2857500"/>
+                      <a:ext cx="2882900" cy="2882900"/>
                     </a:xfrm>
                     <a:prstGeom prst="rect">
                       <a:avLst/>
@@ -118,7 +103,7 @@
           <w:noProof/>
         </w:rPr>
         <w:drawing>
-          <wp:inline distT="0" distB="0" distL="0" distR="0" wp14:anchorId="7BE21614" wp14:editId="0DC028EA">
+          <wp:inline distT="0" distB="0" distL="0" distR="0" wp14:anchorId="7BE21614" wp14:editId="25485B3C">
             <wp:extent cx="2857500" cy="2590626"/>
             <wp:effectExtent l="0" t="0" r="0" b="635"/>
             <wp:docPr id="1" name="Grafik 1" descr="Ein Bild, das Text enthält.&#10;&#10;Automatisch generierte Beschreibung"/>
@@ -133,7 +118,7 @@
                     <pic:cNvPicPr/>
                   </pic:nvPicPr>
                   <pic:blipFill>
-                    <a:blip r:embed="rId8"/>
+                    <a:blip r:embed="rId7"/>
                     <a:stretch>
                       <a:fillRect/>
                     </a:stretch>
@@ -192,7 +177,7 @@
       </w:r>
     </w:p>
     <w:sectPr>
-      <w:footerReference w:type="default" r:id="rId9"/>
+      <w:footerReference w:type="default" r:id="rId8"/>
       <w:pgSz w:w="11906" w:h="16838"/>
       <w:pgMar w:top="1417" w:right="1417" w:bottom="1134" w:left="1417" w:header="708" w:footer="708" w:gutter="0"/>
       <w:cols w:space="708"/>

</xml_diff>